<commit_message>
added assumptions and semantic reqs.
</commit_message>
<xml_diff>
--- a/P1-Group-38.docx
+++ b/P1-Group-38.docx
@@ -458,10 +458,16 @@
                 <w:szCs w:val="32"/>
                 <w:lang w:val="en-US"/>
               </w:rPr>
-              <w:t xml:space="preserve">Khalid </w:t>
-            </w:r>
-            <w:proofErr w:type="spellStart"/>
-            <w:r>
+              <w:t>Khalid Alqhtani</w:t>
+            </w:r>
+          </w:p>
+        </w:tc>
+        <w:tc>
+          <w:tcPr>
+            <w:tcW w:w="4675" w:type="dxa"/>
+          </w:tcPr>
+          <w:p>
+            <w:pPr>
               <w:rPr>
                 <w:i/>
                 <w:iCs/>
@@ -469,17 +475,8 @@
                 <w:szCs w:val="32"/>
                 <w:lang w:val="en-US"/>
               </w:rPr>
-              <w:t>Alqhtani</w:t>
-            </w:r>
-            <w:proofErr w:type="spellEnd"/>
-          </w:p>
-        </w:tc>
-        <w:tc>
-          <w:tcPr>
-            <w:tcW w:w="4675" w:type="dxa"/>
-          </w:tcPr>
-          <w:p>
-            <w:pPr>
+            </w:pPr>
+            <w:r>
               <w:rPr>
                 <w:i/>
                 <w:iCs/>
@@ -487,15 +484,6 @@
                 <w:szCs w:val="32"/>
                 <w:lang w:val="en-US"/>
               </w:rPr>
-            </w:pPr>
-            <w:r>
-              <w:rPr>
-                <w:i/>
-                <w:iCs/>
-                <w:sz w:val="32"/>
-                <w:szCs w:val="32"/>
-                <w:lang w:val="en-US"/>
-              </w:rPr>
               <w:t>201939890</w:t>
             </w:r>
           </w:p>
@@ -589,26 +577,26 @@
         </w:rPr>
         <w:lastRenderedPageBreak/>
         <w:drawing>
-          <wp:anchor distT="0" distB="0" distL="114300" distR="114300" simplePos="0" relativeHeight="251658240" behindDoc="1" locked="0" layoutInCell="1" allowOverlap="1" wp14:anchorId="42054F85" wp14:editId="7AA4DEE2">
+          <wp:anchor distT="0" distB="0" distL="114300" distR="114300" simplePos="0" relativeHeight="251658240" behindDoc="1" locked="0" layoutInCell="1" allowOverlap="1" wp14:anchorId="4C940EE6" wp14:editId="665CBEAB">
             <wp:simplePos x="0" y="0"/>
             <wp:positionH relativeFrom="margin">
-              <wp:align>center</wp:align>
+              <wp:align>right</wp:align>
             </wp:positionH>
             <wp:positionV relativeFrom="paragraph">
-              <wp:posOffset>789940</wp:posOffset>
+              <wp:posOffset>428625</wp:posOffset>
             </wp:positionV>
-            <wp:extent cx="6327140" cy="6638925"/>
-            <wp:effectExtent l="0" t="0" r="0" b="9525"/>
-            <wp:wrapThrough wrapText="bothSides">
+            <wp:extent cx="5943600" cy="6235700"/>
+            <wp:effectExtent l="0" t="0" r="0" b="0"/>
+            <wp:wrapTight wrapText="bothSides">
               <wp:wrapPolygon edited="0">
                 <wp:start x="0" y="0"/>
-                <wp:lineTo x="0" y="21569"/>
-                <wp:lineTo x="21526" y="21569"/>
-                <wp:lineTo x="21526" y="0"/>
+                <wp:lineTo x="0" y="21512"/>
+                <wp:lineTo x="21531" y="21512"/>
+                <wp:lineTo x="21531" y="0"/>
                 <wp:lineTo x="0" y="0"/>
               </wp:wrapPolygon>
-            </wp:wrapThrough>
-            <wp:docPr id="538489075" name="Picture 1"/>
+            </wp:wrapTight>
+            <wp:docPr id="2098287569" name="Picture 1"/>
             <wp:cNvGraphicFramePr>
               <a:graphicFrameLocks xmlns:a="http://schemas.openxmlformats.org/drawingml/2006/main" noChangeAspect="1"/>
             </wp:cNvGraphicFramePr>
@@ -616,11 +604,11 @@
               <a:graphicData uri="http://schemas.openxmlformats.org/drawingml/2006/picture">
                 <pic:pic xmlns:pic="http://schemas.openxmlformats.org/drawingml/2006/picture">
                   <pic:nvPicPr>
-                    <pic:cNvPr id="538489075" name=""/>
+                    <pic:cNvPr id="2098287569" name=""/>
                     <pic:cNvPicPr/>
                   </pic:nvPicPr>
                   <pic:blipFill>
-                    <a:blip r:embed="rId7">
+                    <a:blip r:embed="rId8">
                       <a:extLst>
                         <a:ext uri="{28A0092B-C50C-407E-A947-70E740481C1C}">
                           <a14:useLocalDpi xmlns:a14="http://schemas.microsoft.com/office/drawing/2010/main" val="0"/>
@@ -634,7 +622,7 @@
                   <pic:spPr>
                     <a:xfrm>
                       <a:off x="0" y="0"/>
-                      <a:ext cx="6327140" cy="6638925"/>
+                      <a:ext cx="5943600" cy="6235700"/>
                     </a:xfrm>
                     <a:prstGeom prst="rect">
                       <a:avLst/>
@@ -643,12 +631,6 @@
                 </pic:pic>
               </a:graphicData>
             </a:graphic>
-            <wp14:sizeRelH relativeFrom="margin">
-              <wp14:pctWidth>0</wp14:pctWidth>
-            </wp14:sizeRelH>
-            <wp14:sizeRelV relativeFrom="margin">
-              <wp14:pctHeight>0</wp14:pctHeight>
-            </wp14:sizeRelV>
           </wp:anchor>
         </w:drawing>
       </w:r>
@@ -660,13 +642,74 @@
       </w:r>
       <w:r>
         <w:rPr>
-          <w:lang w:val="en-US"/>
-        </w:rPr>
-        <w:br w:type="page"/>
+          <w:noProof/>
+        </w:rPr>
+        <w:t xml:space="preserve"> </w:t>
       </w:r>
     </w:p>
     <w:p>
       <w:pPr>
+        <w:rPr>
+          <w:lang w:val="en-US"/>
+        </w:rPr>
+      </w:pPr>
+      <w:r>
+        <w:rPr>
+          <w:lang w:val="en-US"/>
+        </w:rPr>
+        <w:t>LINK:</w:t>
+      </w:r>
+    </w:p>
+    <w:p>
+      <w:pPr>
+        <w:rPr>
+          <w:lang w:val="en-US"/>
+        </w:rPr>
+      </w:pPr>
+      <w:hyperlink r:id="rId9" w:history="1">
+        <w:r>
+          <w:rPr>
+            <w:rStyle w:val="Hyperlink"/>
+            <w:lang w:val="en-US"/>
+          </w:rPr>
+          <w:t>https://miro.com/app/board/uXjVNSwY-NY=/?moveToWidget=345876456953113641</w:t>
+        </w:r>
+        <w:r>
+          <w:rPr>
+            <w:rStyle w:val="Hyperlink"/>
+            <w:lang w:val="en-US"/>
+          </w:rPr>
+          <w:t>3</w:t>
+        </w:r>
+        <w:r>
+          <w:rPr>
+            <w:rStyle w:val="Hyperlink"/>
+            <w:lang w:val="en-US"/>
+          </w:rPr>
+          <w:t>&amp;cot=14</w:t>
+        </w:r>
+      </w:hyperlink>
+      <w:r>
+        <w:rPr>
+          <w:lang w:val="en-US"/>
+        </w:rPr>
+        <w:t xml:space="preserve"> </w:t>
+      </w:r>
+      <w:r>
+        <w:rPr>
+          <w:lang w:val="en-US"/>
+        </w:rPr>
+        <w:t xml:space="preserve"> </w:t>
+      </w:r>
+      <w:r>
+        <w:rPr>
+          <w:lang w:val="en-US"/>
+        </w:rPr>
+        <w:br w:type="page"/>
+      </w:r>
+    </w:p>
+    <w:p>
+      <w:pPr>
         <w:pStyle w:val="Heading1"/>
         <w:rPr>
           <w:lang w:val="en-US"/>
@@ -705,8 +748,27 @@
           <w:lang w:val="en-US"/>
         </w:rPr>
         <w:lastRenderedPageBreak/>
-        <w:t>Assumptions and Constraints:</w:t>
-      </w:r>
+        <w:t xml:space="preserve">Assumptions and </w:t>
+      </w:r>
+      <w:r>
+        <w:rPr>
+          <w:lang w:val="en-US"/>
+        </w:rPr>
+        <w:t>Semantic Requirements</w:t>
+      </w:r>
+      <w:r>
+        <w:rPr>
+          <w:lang w:val="en-US"/>
+        </w:rPr>
+        <w:t>:</w:t>
+      </w:r>
+    </w:p>
+    <w:p>
+      <w:pPr>
+        <w:rPr>
+          <w:lang w:val="en-US"/>
+        </w:rPr>
+      </w:pPr>
     </w:p>
     <w:tbl>
       <w:tblPr>
@@ -808,13 +870,20 @@
         <w:tc>
           <w:tcPr>
             <w:tcW w:w="8905" w:type="dxa"/>
-          </w:tcPr>
-          <w:p>
-            <w:pPr>
-              <w:rPr>
-                <w:lang w:val="en-US"/>
-              </w:rPr>
-            </w:pPr>
+            <w:vAlign w:val="center"/>
+          </w:tcPr>
+          <w:p>
+            <w:pPr>
+              <w:rPr>
+                <w:lang w:val="en-US"/>
+              </w:rPr>
+            </w:pPr>
+            <w:r>
+              <w:rPr>
+                <w:lang w:val="en-US"/>
+              </w:rPr>
+              <w:t>Nurses are the administrators of the system, and the ones responsible for entering the information.</w:t>
+            </w:r>
           </w:p>
         </w:tc>
       </w:tr>
@@ -845,13 +914,20 @@
         <w:tc>
           <w:tcPr>
             <w:tcW w:w="8905" w:type="dxa"/>
-          </w:tcPr>
-          <w:p>
-            <w:pPr>
-              <w:rPr>
-                <w:lang w:val="en-US"/>
-              </w:rPr>
-            </w:pPr>
+            <w:vAlign w:val="center"/>
+          </w:tcPr>
+          <w:p>
+            <w:pPr>
+              <w:rPr>
+                <w:lang w:val="en-US"/>
+              </w:rPr>
+            </w:pPr>
+            <w:r>
+              <w:rPr>
+                <w:lang w:val="en-US"/>
+              </w:rPr>
+              <w:t>This system is made to be managed by a clinic. Therefore, there’s no need to save information about other clinic in the system.</w:t>
+            </w:r>
           </w:p>
         </w:tc>
       </w:tr>
@@ -882,13 +958,20 @@
         <w:tc>
           <w:tcPr>
             <w:tcW w:w="8905" w:type="dxa"/>
-          </w:tcPr>
-          <w:p>
-            <w:pPr>
-              <w:rPr>
-                <w:lang w:val="en-US"/>
-              </w:rPr>
-            </w:pPr>
+            <w:vAlign w:val="center"/>
+          </w:tcPr>
+          <w:p>
+            <w:pPr>
+              <w:rPr>
+                <w:lang w:val="en-US"/>
+              </w:rPr>
+            </w:pPr>
+            <w:r>
+              <w:rPr>
+                <w:lang w:val="en-US"/>
+              </w:rPr>
+              <w:t>Donations only happen at blood drives organized by nurses.</w:t>
+            </w:r>
           </w:p>
         </w:tc>
       </w:tr>
@@ -919,13 +1002,357 @@
         <w:tc>
           <w:tcPr>
             <w:tcW w:w="8905" w:type="dxa"/>
-          </w:tcPr>
-          <w:p>
-            <w:pPr>
-              <w:rPr>
-                <w:lang w:val="en-US"/>
-              </w:rPr>
-            </w:pPr>
+            <w:vAlign w:val="center"/>
+          </w:tcPr>
+          <w:p>
+            <w:pPr>
+              <w:rPr>
+                <w:lang w:val="en-US"/>
+              </w:rPr>
+            </w:pPr>
+            <w:r>
+              <w:rPr>
+                <w:lang w:val="en-US"/>
+              </w:rPr>
+              <w:t>Receiving the donation happens at anytime a recipient enters the clinic, if there’s blood products in the inventory.</w:t>
+            </w:r>
+          </w:p>
+        </w:tc>
+      </w:tr>
+    </w:tbl>
+    <w:p>
+      <w:pPr>
+        <w:rPr>
+          <w:lang w:val="en-US"/>
+        </w:rPr>
+      </w:pPr>
+    </w:p>
+    <w:p>
+      <w:pPr>
+        <w:rPr>
+          <w:lang w:val="en-US"/>
+        </w:rPr>
+      </w:pPr>
+    </w:p>
+    <w:p>
+      <w:pPr>
+        <w:rPr>
+          <w:lang w:val="en-US"/>
+        </w:rPr>
+      </w:pPr>
+    </w:p>
+    <w:tbl>
+      <w:tblPr>
+        <w:tblStyle w:val="TableGrid"/>
+        <w:tblW w:w="0" w:type="auto"/>
+        <w:tblLook w:val="04A0" w:firstRow="1" w:lastRow="0" w:firstColumn="1" w:lastColumn="0" w:noHBand="0" w:noVBand="1"/>
+      </w:tblPr>
+      <w:tblGrid>
+        <w:gridCol w:w="445"/>
+        <w:gridCol w:w="8905"/>
+      </w:tblGrid>
+      <w:tr>
+        <w:trPr>
+          <w:trHeight w:val="665"/>
+        </w:trPr>
+        <w:tc>
+          <w:tcPr>
+            <w:tcW w:w="445" w:type="dxa"/>
+            <w:shd w:val="clear" w:color="auto" w:fill="D0CECE" w:themeFill="background2" w:themeFillShade="E6"/>
+            <w:vAlign w:val="center"/>
+          </w:tcPr>
+          <w:p>
+            <w:pPr>
+              <w:jc w:val="center"/>
+              <w:rPr>
+                <w:b/>
+                <w:bCs/>
+                <w:sz w:val="36"/>
+                <w:szCs w:val="36"/>
+                <w:lang w:val="en-US"/>
+              </w:rPr>
+            </w:pPr>
+            <w:r>
+              <w:rPr>
+                <w:b/>
+                <w:bCs/>
+                <w:sz w:val="36"/>
+                <w:szCs w:val="36"/>
+                <w:lang w:val="en-US"/>
+              </w:rPr>
+              <w:t>#</w:t>
+            </w:r>
+          </w:p>
+        </w:tc>
+        <w:tc>
+          <w:tcPr>
+            <w:tcW w:w="8905" w:type="dxa"/>
+            <w:shd w:val="clear" w:color="auto" w:fill="D0CECE" w:themeFill="background2" w:themeFillShade="E6"/>
+            <w:vAlign w:val="center"/>
+          </w:tcPr>
+          <w:p>
+            <w:pPr>
+              <w:jc w:val="center"/>
+              <w:rPr>
+                <w:b/>
+                <w:bCs/>
+                <w:sz w:val="36"/>
+                <w:szCs w:val="36"/>
+                <w:lang w:val="en-US"/>
+              </w:rPr>
+            </w:pPr>
+            <w:r>
+              <w:rPr>
+                <w:b/>
+                <w:bCs/>
+                <w:sz w:val="36"/>
+                <w:szCs w:val="36"/>
+                <w:lang w:val="en-US"/>
+              </w:rPr>
+              <w:t>Semantic Requirements</w:t>
+            </w:r>
+          </w:p>
+        </w:tc>
+      </w:tr>
+      <w:tr>
+        <w:trPr>
+          <w:trHeight w:val="620"/>
+        </w:trPr>
+        <w:tc>
+          <w:tcPr>
+            <w:tcW w:w="445" w:type="dxa"/>
+            <w:vAlign w:val="center"/>
+          </w:tcPr>
+          <w:p>
+            <w:pPr>
+              <w:jc w:val="center"/>
+              <w:rPr>
+                <w:lang w:val="en-US"/>
+              </w:rPr>
+            </w:pPr>
+            <w:r>
+              <w:rPr>
+                <w:lang w:val="en-US"/>
+              </w:rPr>
+              <w:t>1</w:t>
+            </w:r>
+          </w:p>
+        </w:tc>
+        <w:tc>
+          <w:tcPr>
+            <w:tcW w:w="8905" w:type="dxa"/>
+            <w:vAlign w:val="center"/>
+          </w:tcPr>
+          <w:p>
+            <w:pPr>
+              <w:rPr>
+                <w:lang w:val="en-US"/>
+              </w:rPr>
+            </w:pPr>
+            <w:r>
+              <w:rPr>
+                <w:lang w:val="en-US"/>
+              </w:rPr>
+              <w:t>To donate blood, a donor must pass a health screening and it contains:</w:t>
+            </w:r>
+          </w:p>
+          <w:p>
+            <w:pPr>
+              <w:pStyle w:val="ListParagraph"/>
+              <w:numPr>
+                <w:ilvl w:val="0"/>
+                <w:numId w:val="2"/>
+              </w:numPr>
+              <w:rPr>
+                <w:lang w:val="en-US"/>
+              </w:rPr>
+            </w:pPr>
+            <w:r>
+              <w:rPr>
+                <w:lang w:val="en-US"/>
+              </w:rPr>
+              <w:t>Must be older than 17.</w:t>
+            </w:r>
+          </w:p>
+          <w:p>
+            <w:pPr>
+              <w:pStyle w:val="ListParagraph"/>
+              <w:numPr>
+                <w:ilvl w:val="0"/>
+                <w:numId w:val="2"/>
+              </w:numPr>
+              <w:rPr>
+                <w:lang w:val="en-US"/>
+              </w:rPr>
+            </w:pPr>
+            <w:r>
+              <w:rPr>
+                <w:lang w:val="en-US"/>
+              </w:rPr>
+              <w:t>Must weigh more than 114 lbs.</w:t>
+            </w:r>
+          </w:p>
+          <w:p>
+            <w:pPr>
+              <w:pStyle w:val="ListParagraph"/>
+              <w:numPr>
+                <w:ilvl w:val="0"/>
+                <w:numId w:val="2"/>
+              </w:numPr>
+              <w:rPr>
+                <w:lang w:val="en-US"/>
+              </w:rPr>
+            </w:pPr>
+            <w:r>
+              <w:rPr>
+                <w:lang w:val="en-US"/>
+              </w:rPr>
+              <w:t>Mustn’t have any major disease.</w:t>
+            </w:r>
+          </w:p>
+        </w:tc>
+      </w:tr>
+      <w:tr>
+        <w:trPr>
+          <w:trHeight w:val="620"/>
+        </w:trPr>
+        <w:tc>
+          <w:tcPr>
+            <w:tcW w:w="445" w:type="dxa"/>
+            <w:vAlign w:val="center"/>
+          </w:tcPr>
+          <w:p>
+            <w:pPr>
+              <w:jc w:val="center"/>
+              <w:rPr>
+                <w:lang w:val="en-US"/>
+              </w:rPr>
+            </w:pPr>
+            <w:r>
+              <w:rPr>
+                <w:lang w:val="en-US"/>
+              </w:rPr>
+              <w:t>2</w:t>
+            </w:r>
+          </w:p>
+        </w:tc>
+        <w:tc>
+          <w:tcPr>
+            <w:tcW w:w="8905" w:type="dxa"/>
+            <w:vAlign w:val="center"/>
+          </w:tcPr>
+          <w:p>
+            <w:pPr>
+              <w:rPr>
+                <w:lang w:val="en-US"/>
+              </w:rPr>
+            </w:pPr>
+            <w:r>
+              <w:rPr>
+                <w:lang w:val="en-US"/>
+              </w:rPr>
+              <w:t xml:space="preserve">Passwords saved in the table </w:t>
+            </w:r>
+            <w:r>
+              <w:rPr>
+                <w:lang w:val="en-US"/>
+              </w:rPr>
+              <w:t>are</w:t>
+            </w:r>
+            <w:r>
+              <w:rPr>
+                <w:lang w:val="en-US"/>
+              </w:rPr>
+              <w:t xml:space="preserve"> encrypted before.</w:t>
+            </w:r>
+          </w:p>
+        </w:tc>
+      </w:tr>
+      <w:tr>
+        <w:trPr>
+          <w:trHeight w:val="620"/>
+        </w:trPr>
+        <w:tc>
+          <w:tcPr>
+            <w:tcW w:w="445" w:type="dxa"/>
+            <w:vAlign w:val="center"/>
+          </w:tcPr>
+          <w:p>
+            <w:pPr>
+              <w:jc w:val="center"/>
+              <w:rPr>
+                <w:lang w:val="en-US"/>
+              </w:rPr>
+            </w:pPr>
+            <w:r>
+              <w:rPr>
+                <w:lang w:val="en-US"/>
+              </w:rPr>
+              <w:t>3</w:t>
+            </w:r>
+          </w:p>
+        </w:tc>
+        <w:tc>
+          <w:tcPr>
+            <w:tcW w:w="8905" w:type="dxa"/>
+            <w:vAlign w:val="center"/>
+          </w:tcPr>
+          <w:p>
+            <w:pPr>
+              <w:rPr>
+                <w:lang w:val="en-US"/>
+              </w:rPr>
+            </w:pPr>
+            <w:r>
+              <w:rPr>
+                <w:lang w:val="en-US"/>
+              </w:rPr>
+              <w:t>Blood collection drives happen every three months.</w:t>
+            </w:r>
+          </w:p>
+        </w:tc>
+      </w:tr>
+      <w:tr>
+        <w:trPr>
+          <w:trHeight w:val="620"/>
+        </w:trPr>
+        <w:tc>
+          <w:tcPr>
+            <w:tcW w:w="445" w:type="dxa"/>
+            <w:vAlign w:val="center"/>
+          </w:tcPr>
+          <w:p>
+            <w:pPr>
+              <w:jc w:val="center"/>
+              <w:rPr>
+                <w:lang w:val="en-US"/>
+              </w:rPr>
+            </w:pPr>
+            <w:r>
+              <w:rPr>
+                <w:lang w:val="en-US"/>
+              </w:rPr>
+              <w:t>4</w:t>
+            </w:r>
+          </w:p>
+        </w:tc>
+        <w:tc>
+          <w:tcPr>
+            <w:tcW w:w="8905" w:type="dxa"/>
+            <w:vAlign w:val="center"/>
+          </w:tcPr>
+          <w:p>
+            <w:pPr>
+              <w:rPr>
+                <w:lang w:val="en-US"/>
+              </w:rPr>
+            </w:pPr>
+            <w:r>
+              <w:rPr>
+                <w:lang w:val="en-US"/>
+              </w:rPr>
+              <w:t>Nurses approve the blood collection drive, the retrieval of blood and registering into the system.</w:t>
+            </w:r>
           </w:p>
         </w:tc>
       </w:tr>
@@ -956,13 +1383,196 @@
         <w:tc>
           <w:tcPr>
             <w:tcW w:w="8905" w:type="dxa"/>
-          </w:tcPr>
-          <w:p>
-            <w:pPr>
-              <w:rPr>
-                <w:lang w:val="en-US"/>
-              </w:rPr>
-            </w:pPr>
+            <w:vAlign w:val="center"/>
+          </w:tcPr>
+          <w:p>
+            <w:pPr>
+              <w:rPr>
+                <w:lang w:val="en-US"/>
+              </w:rPr>
+            </w:pPr>
+            <w:r>
+              <w:rPr>
+                <w:lang w:val="en-US"/>
+              </w:rPr>
+              <w:t>A recipient can only take blood products of compatible types.</w:t>
+            </w:r>
+          </w:p>
+        </w:tc>
+      </w:tr>
+      <w:tr>
+        <w:trPr>
+          <w:trHeight w:val="710"/>
+        </w:trPr>
+        <w:tc>
+          <w:tcPr>
+            <w:tcW w:w="445" w:type="dxa"/>
+            <w:vAlign w:val="center"/>
+          </w:tcPr>
+          <w:p>
+            <w:pPr>
+              <w:jc w:val="center"/>
+              <w:rPr>
+                <w:lang w:val="en-US"/>
+              </w:rPr>
+            </w:pPr>
+            <w:r>
+              <w:rPr>
+                <w:lang w:val="en-US"/>
+              </w:rPr>
+              <w:t>6</w:t>
+            </w:r>
+          </w:p>
+        </w:tc>
+        <w:tc>
+          <w:tcPr>
+            <w:tcW w:w="8905" w:type="dxa"/>
+            <w:vAlign w:val="center"/>
+          </w:tcPr>
+          <w:p>
+            <w:pPr>
+              <w:rPr>
+                <w:lang w:val="en-US"/>
+              </w:rPr>
+            </w:pPr>
+            <w:r>
+              <w:rPr>
+                <w:lang w:val="en-US"/>
+              </w:rPr>
+              <w:t>A donor can only donate twice every year.</w:t>
+            </w:r>
+          </w:p>
+        </w:tc>
+      </w:tr>
+      <w:tr>
+        <w:trPr>
+          <w:trHeight w:val="710"/>
+        </w:trPr>
+        <w:tc>
+          <w:tcPr>
+            <w:tcW w:w="445" w:type="dxa"/>
+            <w:vAlign w:val="center"/>
+          </w:tcPr>
+          <w:p>
+            <w:pPr>
+              <w:jc w:val="center"/>
+              <w:rPr>
+                <w:lang w:val="en-US"/>
+              </w:rPr>
+            </w:pPr>
+            <w:r>
+              <w:rPr>
+                <w:lang w:val="en-US"/>
+              </w:rPr>
+              <w:t>7</w:t>
+            </w:r>
+          </w:p>
+        </w:tc>
+        <w:tc>
+          <w:tcPr>
+            <w:tcW w:w="8905" w:type="dxa"/>
+            <w:vAlign w:val="center"/>
+          </w:tcPr>
+          <w:p>
+            <w:pPr>
+              <w:rPr>
+                <w:lang w:val="en-US"/>
+              </w:rPr>
+            </w:pPr>
+            <w:r>
+              <w:rPr>
+                <w:lang w:val="en-US"/>
+              </w:rPr>
+              <w:t>Recipients have an urgency level from 1 to 10 for their needs. Depending on that number, they may get their treatment faster.</w:t>
+            </w:r>
+          </w:p>
+        </w:tc>
+      </w:tr>
+      <w:tr>
+        <w:trPr>
+          <w:trHeight w:val="710"/>
+        </w:trPr>
+        <w:tc>
+          <w:tcPr>
+            <w:tcW w:w="445" w:type="dxa"/>
+            <w:vAlign w:val="center"/>
+          </w:tcPr>
+          <w:p>
+            <w:pPr>
+              <w:jc w:val="center"/>
+              <w:rPr>
+                <w:lang w:val="en-US"/>
+              </w:rPr>
+            </w:pPr>
+            <w:r>
+              <w:rPr>
+                <w:lang w:val="en-US"/>
+              </w:rPr>
+              <w:t>8</w:t>
+            </w:r>
+          </w:p>
+        </w:tc>
+        <w:tc>
+          <w:tcPr>
+            <w:tcW w:w="8905" w:type="dxa"/>
+            <w:vAlign w:val="center"/>
+          </w:tcPr>
+          <w:p>
+            <w:pPr>
+              <w:rPr>
+                <w:lang w:val="en-US"/>
+              </w:rPr>
+            </w:pPr>
+            <w:r>
+              <w:rPr>
+                <w:lang w:val="en-US"/>
+              </w:rPr>
+              <w:t>Blood products have an expiration date, usually 42 days after the donation, in which they have to be given. If not, they are to be discarded.</w:t>
+            </w:r>
+          </w:p>
+        </w:tc>
+      </w:tr>
+      <w:tr>
+        <w:trPr>
+          <w:trHeight w:val="710"/>
+        </w:trPr>
+        <w:tc>
+          <w:tcPr>
+            <w:tcW w:w="445" w:type="dxa"/>
+            <w:vAlign w:val="center"/>
+          </w:tcPr>
+          <w:p>
+            <w:pPr>
+              <w:jc w:val="center"/>
+              <w:rPr>
+                <w:lang w:val="en-US"/>
+              </w:rPr>
+            </w:pPr>
+            <w:r>
+              <w:rPr>
+                <w:lang w:val="en-US"/>
+              </w:rPr>
+              <w:t>9</w:t>
+            </w:r>
+          </w:p>
+        </w:tc>
+        <w:tc>
+          <w:tcPr>
+            <w:tcW w:w="8905" w:type="dxa"/>
+            <w:vAlign w:val="center"/>
+          </w:tcPr>
+          <w:p>
+            <w:pPr>
+              <w:rPr>
+                <w:lang w:val="en-US"/>
+              </w:rPr>
+            </w:pPr>
+            <w:r>
+              <w:rPr>
+                <w:lang w:val="en-US"/>
+              </w:rPr>
+              <w:t>Depending on the status of the donation, the blood sample may be discarded and not allowed to be given to recipients.</w:t>
+            </w:r>
           </w:p>
         </w:tc>
       </w:tr>
@@ -982,14 +1592,256 @@
     </w:p>
     <w:p>
       <w:pPr>
+        <w:pStyle w:val="Heading1"/>
+        <w:rPr>
+          <w:lang w:val="en-US"/>
+        </w:rPr>
+      </w:pPr>
+      <w:r>
+        <w:rPr>
+          <w:lang w:val="en-US"/>
+        </w:rPr>
+        <w:lastRenderedPageBreak/>
+        <w:t>Team Contribution:</w:t>
+      </w:r>
+    </w:p>
+    <w:tbl>
+      <w:tblPr>
+        <w:tblStyle w:val="TableGrid"/>
+        <w:tblW w:w="0" w:type="auto"/>
+        <w:jc w:val="center"/>
+        <w:tblLook w:val="04A0" w:firstRow="1" w:lastRow="0" w:firstColumn="1" w:lastColumn="0" w:noHBand="0" w:noVBand="1"/>
+      </w:tblPr>
+      <w:tblGrid>
+        <w:gridCol w:w="4675"/>
+        <w:gridCol w:w="4675"/>
+      </w:tblGrid>
+      <w:tr>
+        <w:trPr>
+          <w:jc w:val="center"/>
+        </w:trPr>
+        <w:tc>
+          <w:tcPr>
+            <w:tcW w:w="4675" w:type="dxa"/>
+            <w:shd w:val="clear" w:color="auto" w:fill="D0CECE" w:themeFill="background2" w:themeFillShade="E6"/>
+          </w:tcPr>
+          <w:p>
+            <w:pPr>
+              <w:rPr>
+                <w:b/>
+                <w:bCs/>
+                <w:sz w:val="32"/>
+                <w:szCs w:val="32"/>
+                <w:lang w:val="en-US"/>
+              </w:rPr>
+            </w:pPr>
+            <w:r>
+              <w:rPr>
+                <w:b/>
+                <w:bCs/>
+                <w:sz w:val="32"/>
+                <w:szCs w:val="32"/>
+                <w:lang w:val="en-US"/>
+              </w:rPr>
+              <w:t>STUDENT NAME</w:t>
+            </w:r>
+          </w:p>
+        </w:tc>
+        <w:tc>
+          <w:tcPr>
+            <w:tcW w:w="4675" w:type="dxa"/>
+            <w:shd w:val="clear" w:color="auto" w:fill="D0CECE" w:themeFill="background2" w:themeFillShade="E6"/>
+          </w:tcPr>
+          <w:p>
+            <w:pPr>
+              <w:rPr>
+                <w:b/>
+                <w:bCs/>
+                <w:sz w:val="32"/>
+                <w:szCs w:val="32"/>
+                <w:lang w:val="en-US"/>
+              </w:rPr>
+            </w:pPr>
+            <w:r>
+              <w:rPr>
+                <w:b/>
+                <w:bCs/>
+                <w:sz w:val="32"/>
+                <w:szCs w:val="32"/>
+                <w:lang w:val="en-US"/>
+              </w:rPr>
+              <w:t>CONTRIBUTION</w:t>
+            </w:r>
+          </w:p>
+        </w:tc>
+      </w:tr>
+      <w:tr>
+        <w:trPr>
+          <w:jc w:val="center"/>
+        </w:trPr>
+        <w:tc>
+          <w:tcPr>
+            <w:tcW w:w="4675" w:type="dxa"/>
+          </w:tcPr>
+          <w:p>
+            <w:pPr>
+              <w:rPr>
+                <w:i/>
+                <w:iCs/>
+                <w:sz w:val="32"/>
+                <w:szCs w:val="32"/>
+                <w:lang w:val="en-US"/>
+              </w:rPr>
+            </w:pPr>
+            <w:r>
+              <w:rPr>
+                <w:i/>
+                <w:iCs/>
+                <w:sz w:val="32"/>
+                <w:szCs w:val="32"/>
+                <w:lang w:val="en-US"/>
+              </w:rPr>
+              <w:t>Ali Alrebdi</w:t>
+            </w:r>
+          </w:p>
+        </w:tc>
+        <w:tc>
+          <w:tcPr>
+            <w:tcW w:w="4675" w:type="dxa"/>
+          </w:tcPr>
+          <w:p>
+            <w:pPr>
+              <w:pStyle w:val="ListParagraph"/>
+              <w:numPr>
+                <w:ilvl w:val="0"/>
+                <w:numId w:val="1"/>
+              </w:numPr>
+              <w:rPr>
+                <w:i/>
+                <w:iCs/>
+                <w:sz w:val="32"/>
+                <w:szCs w:val="32"/>
+                <w:lang w:val="en-US"/>
+              </w:rPr>
+            </w:pPr>
+          </w:p>
+        </w:tc>
+      </w:tr>
+      <w:tr>
+        <w:trPr>
+          <w:jc w:val="center"/>
+        </w:trPr>
+        <w:tc>
+          <w:tcPr>
+            <w:tcW w:w="4675" w:type="dxa"/>
+          </w:tcPr>
+          <w:p>
+            <w:pPr>
+              <w:rPr>
+                <w:i/>
+                <w:iCs/>
+                <w:sz w:val="32"/>
+                <w:szCs w:val="32"/>
+                <w:lang w:val="en-US"/>
+              </w:rPr>
+            </w:pPr>
+            <w:r>
+              <w:rPr>
+                <w:i/>
+                <w:iCs/>
+                <w:sz w:val="32"/>
+                <w:szCs w:val="32"/>
+                <w:lang w:val="en-US"/>
+              </w:rPr>
+              <w:t>Nawaf Almalki</w:t>
+            </w:r>
+          </w:p>
+        </w:tc>
+        <w:tc>
+          <w:tcPr>
+            <w:tcW w:w="4675" w:type="dxa"/>
+          </w:tcPr>
+          <w:p>
+            <w:pPr>
+              <w:pStyle w:val="ListParagraph"/>
+              <w:numPr>
+                <w:ilvl w:val="0"/>
+                <w:numId w:val="1"/>
+              </w:numPr>
+              <w:rPr>
+                <w:i/>
+                <w:iCs/>
+                <w:sz w:val="32"/>
+                <w:szCs w:val="32"/>
+                <w:lang w:val="en-US"/>
+              </w:rPr>
+            </w:pPr>
+          </w:p>
+        </w:tc>
+      </w:tr>
+      <w:tr>
+        <w:trPr>
+          <w:jc w:val="center"/>
+        </w:trPr>
+        <w:tc>
+          <w:tcPr>
+            <w:tcW w:w="4675" w:type="dxa"/>
+          </w:tcPr>
+          <w:p>
+            <w:pPr>
+              <w:rPr>
+                <w:i/>
+                <w:iCs/>
+                <w:sz w:val="32"/>
+                <w:szCs w:val="32"/>
+                <w:lang w:val="en-US"/>
+              </w:rPr>
+            </w:pPr>
+            <w:r>
+              <w:rPr>
+                <w:i/>
+                <w:iCs/>
+                <w:sz w:val="32"/>
+                <w:szCs w:val="32"/>
+                <w:lang w:val="en-US"/>
+              </w:rPr>
+              <w:t>Khalid Alqhtani</w:t>
+            </w:r>
+          </w:p>
+        </w:tc>
+        <w:tc>
+          <w:tcPr>
+            <w:tcW w:w="4675" w:type="dxa"/>
+          </w:tcPr>
+          <w:p>
+            <w:pPr>
+              <w:pStyle w:val="ListParagraph"/>
+              <w:numPr>
+                <w:ilvl w:val="0"/>
+                <w:numId w:val="1"/>
+              </w:numPr>
+              <w:rPr>
+                <w:i/>
+                <w:iCs/>
+                <w:sz w:val="32"/>
+                <w:szCs w:val="32"/>
+                <w:lang w:val="en-US"/>
+              </w:rPr>
+            </w:pPr>
+          </w:p>
+        </w:tc>
+      </w:tr>
+    </w:tbl>
+    <w:p>
+      <w:pPr>
         <w:rPr>
           <w:lang w:val="en-US"/>
         </w:rPr>
       </w:pPr>
     </w:p>
     <w:sectPr>
-      <w:footerReference w:type="even" r:id="rId8"/>
-      <w:footerReference w:type="default" r:id="rId9"/>
+      <w:footerReference w:type="even" r:id="rId10"/>
+      <w:footerReference w:type="default" r:id="rId11"/>
       <w:pgSz w:w="12240" w:h="15840"/>
       <w:pgMar w:top="1440" w:right="1440" w:bottom="1440" w:left="1440" w:header="708" w:footer="708" w:gutter="0"/>
       <w:cols w:space="708"/>
@@ -1152,6 +2004,243 @@
     </w:p>
   </w:footnote>
 </w:footnotes>
+</file>
+
+<file path=word/numbering.xml><?xml version="1.0" encoding="utf-8"?>
+<w:numbering xmlns:wpc="http://schemas.microsoft.com/office/word/2010/wordprocessingCanvas" xmlns:cx="http://schemas.microsoft.com/office/drawing/2014/chartex" xmlns:cx1="http://schemas.microsoft.com/office/drawing/2015/9/8/chartex" xmlns:cx2="http://schemas.microsoft.com/office/drawing/2015/10/21/chartex" xmlns:cx3="http://schemas.microsoft.com/office/drawing/2016/5/9/chartex" xmlns:cx4="http://schemas.microsoft.com/office/drawing/2016/5/10/chartex" xmlns:cx5="http://schemas.microsoft.com/office/drawing/2016/5/11/chartex" xmlns:cx6="http://schemas.microsoft.com/office/drawing/2016/5/12/chartex" xmlns:cx7="http://schemas.microsoft.com/office/drawing/2016/5/13/chartex" xmlns:cx8="http://schemas.microsoft.com/office/drawing/2016/5/14/chartex" xmlns:mc="http://schemas.openxmlformats.org/markup-compatibility/2006" xmlns:aink="http://schemas.microsoft.com/office/drawing/2016/ink" xmlns:am3d="http://schemas.microsoft.com/office/drawing/2017/model3d" xmlns:o="urn:schemas-microsoft-com:office:office" xmlns:oel="http://schemas.microsoft.com/office/2019/extlst" xmlns:r="http://schemas.openxmlformats.org/officeDocument/2006/relationships" xmlns:m="http://schemas.openxmlformats.org/officeDocument/2006/math" xmlns:v="urn:schemas-microsoft-com:vml" xmlns:wp14="http://schemas.microsoft.com/office/word/2010/wordprocessingDrawing" xmlns:wp="http://schemas.openxmlformats.org/drawingml/2006/wordprocessingDrawing" xmlns:w10="urn:schemas-microsoft-com:office:word" xmlns:w="http://schemas.openxmlformats.org/wordprocessingml/2006/main" xmlns:w14="http://schemas.microsoft.com/office/word/2010/wordml" xmlns:w15="http://schemas.microsoft.com/office/word/2012/wordml" xmlns:w16cex="http://schemas.microsoft.com/office/word/2018/wordml/cex" xmlns:w16cid="http://schemas.microsoft.com/office/word/2016/wordml/cid" xmlns:w16="http://schemas.microsoft.com/office/word/2018/wordml" xmlns:w16sdtdh="http://schemas.microsoft.com/office/word/2020/wordml/sdtdatahash" xmlns:w16se="http://schemas.microsoft.com/office/word/2015/wordml/symex" xmlns:wpg="http://schemas.microsoft.com/office/word/2010/wordprocessingGroup" xmlns:wpi="http://schemas.microsoft.com/office/word/2010/wordprocessingInk" xmlns:wne="http://schemas.microsoft.com/office/word/2006/wordml" xmlns:wps="http://schemas.microsoft.com/office/word/2010/wordprocessingShape" mc:Ignorable="w14 w15 w16se w16cid w16 w16cex w16sdtdh wp14">
+  <w:abstractNum w:abstractNumId="0" w15:restartNumberingAfterBreak="0">
+    <w:nsid w:val="2A50008E"/>
+    <w:multiLevelType w:val="hybridMultilevel"/>
+    <w:tmpl w:val="0244287A"/>
+    <w:lvl w:ilvl="0" w:tplc="04090001">
+      <w:start w:val="1"/>
+      <w:numFmt w:val="bullet"/>
+      <w:lvlText w:val=""/>
+      <w:lvlJc w:val="left"/>
+      <w:pPr>
+        <w:ind w:left="720" w:hanging="360"/>
+      </w:pPr>
+      <w:rPr>
+        <w:rFonts w:ascii="Symbol" w:hAnsi="Symbol" w:hint="default"/>
+      </w:rPr>
+    </w:lvl>
+    <w:lvl w:ilvl="1" w:tplc="04090003" w:tentative="1">
+      <w:start w:val="1"/>
+      <w:numFmt w:val="bullet"/>
+      <w:lvlText w:val="o"/>
+      <w:lvlJc w:val="left"/>
+      <w:pPr>
+        <w:ind w:left="1440" w:hanging="360"/>
+      </w:pPr>
+      <w:rPr>
+        <w:rFonts w:ascii="Courier New" w:hAnsi="Courier New" w:cs="Courier New" w:hint="default"/>
+      </w:rPr>
+    </w:lvl>
+    <w:lvl w:ilvl="2" w:tplc="04090005" w:tentative="1">
+      <w:start w:val="1"/>
+      <w:numFmt w:val="bullet"/>
+      <w:lvlText w:val=""/>
+      <w:lvlJc w:val="left"/>
+      <w:pPr>
+        <w:ind w:left="2160" w:hanging="360"/>
+      </w:pPr>
+      <w:rPr>
+        <w:rFonts w:ascii="Wingdings" w:hAnsi="Wingdings" w:hint="default"/>
+      </w:rPr>
+    </w:lvl>
+    <w:lvl w:ilvl="3" w:tplc="04090001" w:tentative="1">
+      <w:start w:val="1"/>
+      <w:numFmt w:val="bullet"/>
+      <w:lvlText w:val=""/>
+      <w:lvlJc w:val="left"/>
+      <w:pPr>
+        <w:ind w:left="2880" w:hanging="360"/>
+      </w:pPr>
+      <w:rPr>
+        <w:rFonts w:ascii="Symbol" w:hAnsi="Symbol" w:hint="default"/>
+      </w:rPr>
+    </w:lvl>
+    <w:lvl w:ilvl="4" w:tplc="04090003" w:tentative="1">
+      <w:start w:val="1"/>
+      <w:numFmt w:val="bullet"/>
+      <w:lvlText w:val="o"/>
+      <w:lvlJc w:val="left"/>
+      <w:pPr>
+        <w:ind w:left="3600" w:hanging="360"/>
+      </w:pPr>
+      <w:rPr>
+        <w:rFonts w:ascii="Courier New" w:hAnsi="Courier New" w:cs="Courier New" w:hint="default"/>
+      </w:rPr>
+    </w:lvl>
+    <w:lvl w:ilvl="5" w:tplc="04090005" w:tentative="1">
+      <w:start w:val="1"/>
+      <w:numFmt w:val="bullet"/>
+      <w:lvlText w:val=""/>
+      <w:lvlJc w:val="left"/>
+      <w:pPr>
+        <w:ind w:left="4320" w:hanging="360"/>
+      </w:pPr>
+      <w:rPr>
+        <w:rFonts w:ascii="Wingdings" w:hAnsi="Wingdings" w:hint="default"/>
+      </w:rPr>
+    </w:lvl>
+    <w:lvl w:ilvl="6" w:tplc="04090001" w:tentative="1">
+      <w:start w:val="1"/>
+      <w:numFmt w:val="bullet"/>
+      <w:lvlText w:val=""/>
+      <w:lvlJc w:val="left"/>
+      <w:pPr>
+        <w:ind w:left="5040" w:hanging="360"/>
+      </w:pPr>
+      <w:rPr>
+        <w:rFonts w:ascii="Symbol" w:hAnsi="Symbol" w:hint="default"/>
+      </w:rPr>
+    </w:lvl>
+    <w:lvl w:ilvl="7" w:tplc="04090003" w:tentative="1">
+      <w:start w:val="1"/>
+      <w:numFmt w:val="bullet"/>
+      <w:lvlText w:val="o"/>
+      <w:lvlJc w:val="left"/>
+      <w:pPr>
+        <w:ind w:left="5760" w:hanging="360"/>
+      </w:pPr>
+      <w:rPr>
+        <w:rFonts w:ascii="Courier New" w:hAnsi="Courier New" w:cs="Courier New" w:hint="default"/>
+      </w:rPr>
+    </w:lvl>
+    <w:lvl w:ilvl="8" w:tplc="04090005" w:tentative="1">
+      <w:start w:val="1"/>
+      <w:numFmt w:val="bullet"/>
+      <w:lvlText w:val=""/>
+      <w:lvlJc w:val="left"/>
+      <w:pPr>
+        <w:ind w:left="6480" w:hanging="360"/>
+      </w:pPr>
+      <w:rPr>
+        <w:rFonts w:ascii="Wingdings" w:hAnsi="Wingdings" w:hint="default"/>
+      </w:rPr>
+    </w:lvl>
+  </w:abstractNum>
+  <w:abstractNum w:abstractNumId="1" w15:restartNumberingAfterBreak="0">
+    <w:nsid w:val="757554C1"/>
+    <w:multiLevelType w:val="hybridMultilevel"/>
+    <w:tmpl w:val="78863702"/>
+    <w:lvl w:ilvl="0" w:tplc="04090001">
+      <w:start w:val="1"/>
+      <w:numFmt w:val="bullet"/>
+      <w:lvlText w:val=""/>
+      <w:lvlJc w:val="left"/>
+      <w:pPr>
+        <w:ind w:left="720" w:hanging="360"/>
+      </w:pPr>
+      <w:rPr>
+        <w:rFonts w:ascii="Symbol" w:hAnsi="Symbol" w:hint="default"/>
+      </w:rPr>
+    </w:lvl>
+    <w:lvl w:ilvl="1" w:tplc="04090003" w:tentative="1">
+      <w:start w:val="1"/>
+      <w:numFmt w:val="bullet"/>
+      <w:lvlText w:val="o"/>
+      <w:lvlJc w:val="left"/>
+      <w:pPr>
+        <w:ind w:left="1440" w:hanging="360"/>
+      </w:pPr>
+      <w:rPr>
+        <w:rFonts w:ascii="Courier New" w:hAnsi="Courier New" w:cs="Courier New" w:hint="default"/>
+      </w:rPr>
+    </w:lvl>
+    <w:lvl w:ilvl="2" w:tplc="04090005" w:tentative="1">
+      <w:start w:val="1"/>
+      <w:numFmt w:val="bullet"/>
+      <w:lvlText w:val=""/>
+      <w:lvlJc w:val="left"/>
+      <w:pPr>
+        <w:ind w:left="2160" w:hanging="360"/>
+      </w:pPr>
+      <w:rPr>
+        <w:rFonts w:ascii="Wingdings" w:hAnsi="Wingdings" w:hint="default"/>
+      </w:rPr>
+    </w:lvl>
+    <w:lvl w:ilvl="3" w:tplc="04090001" w:tentative="1">
+      <w:start w:val="1"/>
+      <w:numFmt w:val="bullet"/>
+      <w:lvlText w:val=""/>
+      <w:lvlJc w:val="left"/>
+      <w:pPr>
+        <w:ind w:left="2880" w:hanging="360"/>
+      </w:pPr>
+      <w:rPr>
+        <w:rFonts w:ascii="Symbol" w:hAnsi="Symbol" w:hint="default"/>
+      </w:rPr>
+    </w:lvl>
+    <w:lvl w:ilvl="4" w:tplc="04090003" w:tentative="1">
+      <w:start w:val="1"/>
+      <w:numFmt w:val="bullet"/>
+      <w:lvlText w:val="o"/>
+      <w:lvlJc w:val="left"/>
+      <w:pPr>
+        <w:ind w:left="3600" w:hanging="360"/>
+      </w:pPr>
+      <w:rPr>
+        <w:rFonts w:ascii="Courier New" w:hAnsi="Courier New" w:cs="Courier New" w:hint="default"/>
+      </w:rPr>
+    </w:lvl>
+    <w:lvl w:ilvl="5" w:tplc="04090005" w:tentative="1">
+      <w:start w:val="1"/>
+      <w:numFmt w:val="bullet"/>
+      <w:lvlText w:val=""/>
+      <w:lvlJc w:val="left"/>
+      <w:pPr>
+        <w:ind w:left="4320" w:hanging="360"/>
+      </w:pPr>
+      <w:rPr>
+        <w:rFonts w:ascii="Wingdings" w:hAnsi="Wingdings" w:hint="default"/>
+      </w:rPr>
+    </w:lvl>
+    <w:lvl w:ilvl="6" w:tplc="04090001" w:tentative="1">
+      <w:start w:val="1"/>
+      <w:numFmt w:val="bullet"/>
+      <w:lvlText w:val=""/>
+      <w:lvlJc w:val="left"/>
+      <w:pPr>
+        <w:ind w:left="5040" w:hanging="360"/>
+      </w:pPr>
+      <w:rPr>
+        <w:rFonts w:ascii="Symbol" w:hAnsi="Symbol" w:hint="default"/>
+      </w:rPr>
+    </w:lvl>
+    <w:lvl w:ilvl="7" w:tplc="04090003" w:tentative="1">
+      <w:start w:val="1"/>
+      <w:numFmt w:val="bullet"/>
+      <w:lvlText w:val="o"/>
+      <w:lvlJc w:val="left"/>
+      <w:pPr>
+        <w:ind w:left="5760" w:hanging="360"/>
+      </w:pPr>
+      <w:rPr>
+        <w:rFonts w:ascii="Courier New" w:hAnsi="Courier New" w:cs="Courier New" w:hint="default"/>
+      </w:rPr>
+    </w:lvl>
+    <w:lvl w:ilvl="8" w:tplc="04090005" w:tentative="1">
+      <w:start w:val="1"/>
+      <w:numFmt w:val="bullet"/>
+      <w:lvlText w:val=""/>
+      <w:lvlJc w:val="left"/>
+      <w:pPr>
+        <w:ind w:left="6480" w:hanging="360"/>
+      </w:pPr>
+      <w:rPr>
+        <w:rFonts w:ascii="Wingdings" w:hAnsi="Wingdings" w:hint="default"/>
+      </w:rPr>
+    </w:lvl>
+  </w:abstractNum>
+  <w:num w:numId="1" w16cid:durableId="1600481858">
+    <w:abstractNumId w:val="0"/>
+  </w:num>
+  <w:num w:numId="2" w16cid:durableId="1623344175">
+    <w:abstractNumId w:val="1"/>
+  </w:num>
+</w:numbering>
 </file>
 
 <file path=word/styles.xml><?xml version="1.0" encoding="utf-8"?>
@@ -1678,6 +2767,52 @@
       <w:szCs w:val="32"/>
     </w:rPr>
   </w:style>
+  <w:style w:type="paragraph" w:styleId="ListParagraph">
+    <w:name w:val="List Paragraph"/>
+    <w:basedOn w:val="Normal"/>
+    <w:uiPriority w:val="34"/>
+    <w:qFormat/>
+    <w:rsid w:val="004104B9"/>
+    <w:pPr>
+      <w:ind w:left="720"/>
+      <w:contextualSpacing/>
+    </w:pPr>
+  </w:style>
+  <w:style w:type="character" w:styleId="Hyperlink">
+    <w:name w:val="Hyperlink"/>
+    <w:basedOn w:val="DefaultParagraphFont"/>
+    <w:uiPriority w:val="99"/>
+    <w:unhideWhenUsed/>
+    <w:rsid w:val="00E916E9"/>
+    <w:rPr>
+      <w:color w:val="0563C1" w:themeColor="hyperlink"/>
+      <w:u w:val="single"/>
+    </w:rPr>
+  </w:style>
+  <w:style w:type="character" w:styleId="UnresolvedMention">
+    <w:name w:val="Unresolved Mention"/>
+    <w:basedOn w:val="DefaultParagraphFont"/>
+    <w:uiPriority w:val="99"/>
+    <w:semiHidden/>
+    <w:unhideWhenUsed/>
+    <w:rsid w:val="00E916E9"/>
+    <w:rPr>
+      <w:color w:val="605E5C"/>
+      <w:shd w:val="clear" w:color="auto" w:fill="E1DFDD"/>
+    </w:rPr>
+  </w:style>
+  <w:style w:type="character" w:styleId="FollowedHyperlink">
+    <w:name w:val="FollowedHyperlink"/>
+    <w:basedOn w:val="DefaultParagraphFont"/>
+    <w:uiPriority w:val="99"/>
+    <w:semiHidden/>
+    <w:unhideWhenUsed/>
+    <w:rsid w:val="00E916E9"/>
+    <w:rPr>
+      <w:color w:val="954F72" w:themeColor="followedHyperlink"/>
+      <w:u w:val="single"/>
+    </w:rPr>
+  </w:style>
 </w:styles>
 </file>
 

</xml_diff>